<commit_message>
Word's Sheet-007 add source
</commit_message>
<xml_diff>
--- a/Sheet001-007.docx
+++ b/Sheet001-007.docx
@@ -14,6 +14,7 @@
           <w:color w:val="000000"/>
         </w:rPr>
       </w:pPr>
+      <w:proofErr w:type="spellStart"/>
       <w:r>
         <w:rPr>
           <w:rFonts w:ascii="Segoe UI" w:eastAsia="Times New Roman" w:hAnsi="Segoe UI" w:cs="Segoe UI"/>
@@ -23,7 +24,54 @@
           <w:iCs/>
           <w:color w:val="000000"/>
         </w:rPr>
-        <w:t>izvor: F:\_1_etp\[edu.v].Envato@Tutsplus-.Git Essentials</w:t>
+        <w:t>I</w:t>
+      </w:r>
+      <w:r>
+        <w:rPr>
+          <w:rFonts w:ascii="Segoe UI" w:eastAsia="Times New Roman" w:hAnsi="Segoe UI" w:cs="Segoe UI"/>
+          <w:b/>
+          <w:bCs/>
+          <w:i/>
+          <w:iCs/>
+          <w:color w:val="000000"/>
+        </w:rPr>
+        <w:t>zvor</w:t>
+      </w:r>
+      <w:proofErr w:type="spellEnd"/>
+      <w:r>
+        <w:rPr>
+          <w:rFonts w:ascii="Segoe UI" w:eastAsia="Times New Roman" w:hAnsi="Segoe UI" w:cs="Segoe UI"/>
+          <w:b/>
+          <w:bCs/>
+          <w:i/>
+          <w:iCs/>
+          <w:color w:val="000000"/>
+        </w:rPr>
+        <w:t xml:space="preserve"> (source</w:t>
+      </w:r>
+      <w:bookmarkStart w:id="0" w:name="_GoBack"/>
+      <w:bookmarkEnd w:id="0"/>
+      <w:r>
+        <w:rPr>
+          <w:rFonts w:ascii="Segoe UI" w:eastAsia="Times New Roman" w:hAnsi="Segoe UI" w:cs="Segoe UI"/>
+          <w:b/>
+          <w:bCs/>
+          <w:i/>
+          <w:iCs/>
+          <w:color w:val="000000"/>
+        </w:rPr>
+        <w:t>)</w:t>
+      </w:r>
+      <w:r>
+        <w:rPr>
+          <w:rFonts w:ascii="Segoe UI" w:eastAsia="Times New Roman" w:hAnsi="Segoe UI" w:cs="Segoe UI"/>
+          <w:b/>
+          <w:bCs/>
+          <w:i/>
+          <w:iCs/>
+          <w:color w:val="000000"/>
+        </w:rPr>
+        <w:t>: F:\_1_etp\[edu.v].Envato@Tutsplus-.Git Essentials</w:t>
       </w:r>
     </w:p>
     <w:p>
@@ -99,7 +147,59 @@
           <w:color w:val="0070C0"/>
           <w:sz w:val="24"/>
         </w:rPr>
-        <w:t>(Working dir is clean = all changes already staged and commited)</w:t>
+        <w:t xml:space="preserve">(Working </w:t>
+      </w:r>
+      <w:proofErr w:type="spellStart"/>
+      <w:r>
+        <w:rPr>
+          <w:rFonts w:ascii="Segoe UI" w:eastAsia="Times New Roman" w:hAnsi="Segoe UI" w:cs="Segoe UI"/>
+          <w:b/>
+          <w:bCs/>
+          <w:i/>
+          <w:iCs/>
+          <w:color w:val="0070C0"/>
+          <w:sz w:val="24"/>
+        </w:rPr>
+        <w:t>dir</w:t>
+      </w:r>
+      <w:proofErr w:type="spellEnd"/>
+      <w:r>
+        <w:rPr>
+          <w:rFonts w:ascii="Segoe UI" w:eastAsia="Times New Roman" w:hAnsi="Segoe UI" w:cs="Segoe UI"/>
+          <w:b/>
+          <w:bCs/>
+          <w:i/>
+          <w:iCs/>
+          <w:color w:val="0070C0"/>
+          <w:sz w:val="24"/>
+        </w:rPr>
+        <w:t xml:space="preserve"> is clean = all changes already staged and </w:t>
+      </w:r>
+      <w:proofErr w:type="spellStart"/>
+      <w:r>
+        <w:rPr>
+          <w:rFonts w:ascii="Segoe UI" w:eastAsia="Times New Roman" w:hAnsi="Segoe UI" w:cs="Segoe UI"/>
+          <w:b/>
+          <w:bCs/>
+          <w:i/>
+          <w:iCs/>
+          <w:color w:val="0070C0"/>
+          <w:sz w:val="24"/>
+        </w:rPr>
+        <w:t>commited</w:t>
+      </w:r>
+      <w:proofErr w:type="spellEnd"/>
+      <w:r>
+        <w:rPr>
+          <w:rFonts w:ascii="Segoe UI" w:eastAsia="Times New Roman" w:hAnsi="Segoe UI" w:cs="Segoe UI"/>
+          <w:b/>
+          <w:bCs/>
+          <w:i/>
+          <w:iCs/>
+          <w:color w:val="0070C0"/>
+          <w:sz w:val="24"/>
+        </w:rPr>
+        <w:t>)</w:t>
       </w:r>
     </w:p>
     <w:p>
@@ -173,7 +273,33 @@
           <w:color w:val="0070C0"/>
           <w:sz w:val="24"/>
         </w:rPr>
-        <w:t xml:space="preserve">Add one more dir and one more file </w:t>
+        <w:t xml:space="preserve">Add one more </w:t>
+      </w:r>
+      <w:proofErr w:type="spellStart"/>
+      <w:r>
+        <w:rPr>
+          <w:rFonts w:ascii="Segoe UI" w:eastAsia="Times New Roman" w:hAnsi="Segoe UI" w:cs="Segoe UI"/>
+          <w:b/>
+          <w:bCs/>
+          <w:i/>
+          <w:iCs/>
+          <w:color w:val="0070C0"/>
+          <w:sz w:val="24"/>
+        </w:rPr>
+        <w:t>dir</w:t>
+      </w:r>
+      <w:proofErr w:type="spellEnd"/>
+      <w:r>
+        <w:rPr>
+          <w:rFonts w:ascii="Segoe UI" w:eastAsia="Times New Roman" w:hAnsi="Segoe UI" w:cs="Segoe UI"/>
+          <w:b/>
+          <w:bCs/>
+          <w:i/>
+          <w:iCs/>
+          <w:color w:val="0070C0"/>
+          <w:sz w:val="24"/>
+        </w:rPr>
+        <w:t xml:space="preserve"> and one more file </w:t>
       </w:r>
     </w:p>
     <w:p>
@@ -212,7 +338,33 @@
           <w:color w:val="0070C0"/>
           <w:sz w:val="24"/>
         </w:rPr>
-        <w:t xml:space="preserve">.gitignore </w:t>
+        <w:t>.</w:t>
+      </w:r>
+      <w:proofErr w:type="spellStart"/>
+      <w:r>
+        <w:rPr>
+          <w:rFonts w:ascii="Segoe UI" w:eastAsia="Times New Roman" w:hAnsi="Segoe UI" w:cs="Segoe UI"/>
+          <w:b/>
+          <w:bCs/>
+          <w:i/>
+          <w:iCs/>
+          <w:color w:val="0070C0"/>
+          <w:sz w:val="24"/>
+        </w:rPr>
+        <w:t>gitignore</w:t>
+      </w:r>
+      <w:proofErr w:type="spellEnd"/>
+      <w:r>
+        <w:rPr>
+          <w:rFonts w:ascii="Segoe UI" w:eastAsia="Times New Roman" w:hAnsi="Segoe UI" w:cs="Segoe UI"/>
+          <w:b/>
+          <w:bCs/>
+          <w:i/>
+          <w:iCs/>
+          <w:color w:val="0070C0"/>
+          <w:sz w:val="24"/>
+        </w:rPr>
+        <w:t xml:space="preserve"> </w:t>
       </w:r>
       <w:r>
         <w:rPr>
@@ -265,17 +417,59 @@
           <w:sz w:val="24"/>
         </w:rPr>
       </w:pPr>
-      <w:r>
-        <w:rPr>
-          <w:rFonts w:ascii="Segoe UI" w:eastAsia="Times New Roman" w:hAnsi="Segoe UI" w:cs="Segoe UI"/>
-          <w:b/>
-          <w:bCs/>
-          <w:i/>
-          <w:iCs/>
-          <w:color w:val="0070C0"/>
-          <w:sz w:val="24"/>
-        </w:rPr>
-        <w:t>git status command’s result === nothing to commit (wd still clean)</w:t>
+      <w:proofErr w:type="spellStart"/>
+      <w:proofErr w:type="gramStart"/>
+      <w:r>
+        <w:rPr>
+          <w:rFonts w:ascii="Segoe UI" w:eastAsia="Times New Roman" w:hAnsi="Segoe UI" w:cs="Segoe UI"/>
+          <w:b/>
+          <w:bCs/>
+          <w:i/>
+          <w:iCs/>
+          <w:color w:val="0070C0"/>
+          <w:sz w:val="24"/>
+        </w:rPr>
+        <w:t>git</w:t>
+      </w:r>
+      <w:proofErr w:type="spellEnd"/>
+      <w:proofErr w:type="gramEnd"/>
+      <w:r>
+        <w:rPr>
+          <w:rFonts w:ascii="Segoe UI" w:eastAsia="Times New Roman" w:hAnsi="Segoe UI" w:cs="Segoe UI"/>
+          <w:b/>
+          <w:bCs/>
+          <w:i/>
+          <w:iCs/>
+          <w:color w:val="0070C0"/>
+          <w:sz w:val="24"/>
+        </w:rPr>
+        <w:t xml:space="preserve"> status command’s result === nothing to commit (</w:t>
+      </w:r>
+      <w:proofErr w:type="spellStart"/>
+      <w:r>
+        <w:rPr>
+          <w:rFonts w:ascii="Segoe UI" w:eastAsia="Times New Roman" w:hAnsi="Segoe UI" w:cs="Segoe UI"/>
+          <w:b/>
+          <w:bCs/>
+          <w:i/>
+          <w:iCs/>
+          <w:color w:val="0070C0"/>
+          <w:sz w:val="24"/>
+        </w:rPr>
+        <w:t>wd</w:t>
+      </w:r>
+      <w:proofErr w:type="spellEnd"/>
+      <w:r>
+        <w:rPr>
+          <w:rFonts w:ascii="Segoe UI" w:eastAsia="Times New Roman" w:hAnsi="Segoe UI" w:cs="Segoe UI"/>
+          <w:b/>
+          <w:bCs/>
+          <w:i/>
+          <w:iCs/>
+          <w:color w:val="0070C0"/>
+          <w:sz w:val="24"/>
+        </w:rPr>
+        <w:t xml:space="preserve"> still clean)</w:t>
       </w:r>
     </w:p>
     <w:p>
@@ -313,7 +507,33 @@
           <w:color w:val="0070C0"/>
           <w:sz w:val="24"/>
         </w:rPr>
-        <w:t xml:space="preserve">Because of !_prefix = exception = one not to be ignored </w:t>
+        <w:t xml:space="preserve">Because </w:t>
+      </w:r>
+      <w:proofErr w:type="gramStart"/>
+      <w:r>
+        <w:rPr>
+          <w:rFonts w:ascii="Segoe UI" w:eastAsia="Times New Roman" w:hAnsi="Segoe UI" w:cs="Segoe UI"/>
+          <w:b/>
+          <w:bCs/>
+          <w:i/>
+          <w:iCs/>
+          <w:color w:val="0070C0"/>
+          <w:sz w:val="24"/>
+        </w:rPr>
+        <w:t>of !</w:t>
+      </w:r>
+      <w:proofErr w:type="gramEnd"/>
+      <w:r>
+        <w:rPr>
+          <w:rFonts w:ascii="Segoe UI" w:eastAsia="Times New Roman" w:hAnsi="Segoe UI" w:cs="Segoe UI"/>
+          <w:b/>
+          <w:bCs/>
+          <w:i/>
+          <w:iCs/>
+          <w:color w:val="0070C0"/>
+          <w:sz w:val="24"/>
+        </w:rPr>
+        <w:t xml:space="preserve">_prefix = exception = one not to be ignored </w:t>
       </w:r>
       <w:r>
         <w:rPr>
@@ -337,7 +557,33 @@
           <w:color w:val="0070C0"/>
           <w:sz w:val="24"/>
         </w:rPr>
-        <w:t xml:space="preserve">w/i </w:t>
+        <w:t>w/</w:t>
+      </w:r>
+      <w:proofErr w:type="spellStart"/>
+      <w:r>
+        <w:rPr>
+          <w:rFonts w:ascii="Segoe UI" w:eastAsia="Times New Roman" w:hAnsi="Segoe UI" w:cs="Segoe UI"/>
+          <w:b/>
+          <w:bCs/>
+          <w:i/>
+          <w:iCs/>
+          <w:color w:val="0070C0"/>
+          <w:sz w:val="24"/>
+        </w:rPr>
+        <w:t>i</w:t>
+      </w:r>
+      <w:proofErr w:type="spellEnd"/>
+      <w:r>
+        <w:rPr>
+          <w:rFonts w:ascii="Segoe UI" w:eastAsia="Times New Roman" w:hAnsi="Segoe UI" w:cs="Segoe UI"/>
+          <w:b/>
+          <w:bCs/>
+          <w:i/>
+          <w:iCs/>
+          <w:color w:val="0070C0"/>
+          <w:sz w:val="24"/>
+        </w:rPr>
+        <w:t xml:space="preserve"> </w:t>
       </w:r>
       <w:r>
         <w:rPr>
@@ -497,7 +743,59 @@
           <w:color w:val="0070C0"/>
           <w:sz w:val="24"/>
         </w:rPr>
-        <w:t>&lt;-&gt; only master.txt w/i above mentioned dir should not</w:t>
+        <w:t>&lt;-&gt; only master.txt w/</w:t>
+      </w:r>
+      <w:proofErr w:type="spellStart"/>
+      <w:r>
+        <w:rPr>
+          <w:rFonts w:ascii="Segoe UI" w:eastAsia="Times New Roman" w:hAnsi="Segoe UI" w:cs="Segoe UI"/>
+          <w:b/>
+          <w:bCs/>
+          <w:i/>
+          <w:iCs/>
+          <w:color w:val="0070C0"/>
+          <w:sz w:val="24"/>
+        </w:rPr>
+        <w:t>i</w:t>
+      </w:r>
+      <w:proofErr w:type="spellEnd"/>
+      <w:r>
+        <w:rPr>
+          <w:rFonts w:ascii="Segoe UI" w:eastAsia="Times New Roman" w:hAnsi="Segoe UI" w:cs="Segoe UI"/>
+          <w:b/>
+          <w:bCs/>
+          <w:i/>
+          <w:iCs/>
+          <w:color w:val="0070C0"/>
+          <w:sz w:val="24"/>
+        </w:rPr>
+        <w:t xml:space="preserve"> above mentioned </w:t>
+      </w:r>
+      <w:proofErr w:type="spellStart"/>
+      <w:r>
+        <w:rPr>
+          <w:rFonts w:ascii="Segoe UI" w:eastAsia="Times New Roman" w:hAnsi="Segoe UI" w:cs="Segoe UI"/>
+          <w:b/>
+          <w:bCs/>
+          <w:i/>
+          <w:iCs/>
+          <w:color w:val="0070C0"/>
+          <w:sz w:val="24"/>
+        </w:rPr>
+        <w:t>dir</w:t>
+      </w:r>
+      <w:proofErr w:type="spellEnd"/>
+      <w:r>
+        <w:rPr>
+          <w:rFonts w:ascii="Segoe UI" w:eastAsia="Times New Roman" w:hAnsi="Segoe UI" w:cs="Segoe UI"/>
+          <w:b/>
+          <w:bCs/>
+          <w:i/>
+          <w:iCs/>
+          <w:color w:val="0070C0"/>
+          <w:sz w:val="24"/>
+        </w:rPr>
+        <w:t xml:space="preserve"> should not</w:t>
       </w:r>
     </w:p>
     <w:p>
@@ -548,7 +846,33 @@
           <w:color w:val="0070C0"/>
           <w:sz w:val="24"/>
         </w:rPr>
-        <w:t xml:space="preserve"> dir </w:t>
+        <w:t xml:space="preserve"> </w:t>
+      </w:r>
+      <w:proofErr w:type="spellStart"/>
+      <w:r>
+        <w:rPr>
+          <w:rFonts w:ascii="Segoe UI" w:eastAsia="Times New Roman" w:hAnsi="Segoe UI" w:cs="Segoe UI"/>
+          <w:b/>
+          <w:bCs/>
+          <w:i/>
+          <w:iCs/>
+          <w:color w:val="0070C0"/>
+          <w:sz w:val="24"/>
+        </w:rPr>
+        <w:t>dir</w:t>
+      </w:r>
+      <w:proofErr w:type="spellEnd"/>
+      <w:r>
+        <w:rPr>
+          <w:rFonts w:ascii="Segoe UI" w:eastAsia="Times New Roman" w:hAnsi="Segoe UI" w:cs="Segoe UI"/>
+          <w:b/>
+          <w:bCs/>
+          <w:i/>
+          <w:iCs/>
+          <w:color w:val="0070C0"/>
+          <w:sz w:val="24"/>
+        </w:rPr>
+        <w:t xml:space="preserve"> </w:t>
       </w:r>
       <w:r>
         <w:rPr>
@@ -827,7 +1151,33 @@
           <w:color w:val="0070C0"/>
           <w:sz w:val="24"/>
         </w:rPr>
-        <w:t xml:space="preserve">Pic 18: after 1. cd.. </w:t>
+        <w:t xml:space="preserve">Pic 18: after 1. </w:t>
+      </w:r>
+      <w:proofErr w:type="gramStart"/>
+      <w:r>
+        <w:rPr>
+          <w:rFonts w:ascii="Segoe UI" w:eastAsia="Times New Roman" w:hAnsi="Segoe UI" w:cs="Segoe UI"/>
+          <w:b/>
+          <w:bCs/>
+          <w:i/>
+          <w:iCs/>
+          <w:color w:val="0070C0"/>
+          <w:sz w:val="24"/>
+        </w:rPr>
+        <w:t>cd</w:t>
+      </w:r>
+      <w:proofErr w:type="gramEnd"/>
+      <w:r>
+        <w:rPr>
+          <w:rFonts w:ascii="Segoe UI" w:eastAsia="Times New Roman" w:hAnsi="Segoe UI" w:cs="Segoe UI"/>
+          <w:b/>
+          <w:bCs/>
+          <w:i/>
+          <w:iCs/>
+          <w:color w:val="0070C0"/>
+          <w:sz w:val="24"/>
+        </w:rPr>
+        <w:t xml:space="preserve">.. </w:t>
       </w:r>
       <w:r>
         <w:rPr>
@@ -851,7 +1201,35 @@
           <w:color w:val="0070C0"/>
           <w:sz w:val="24"/>
         </w:rPr>
-        <w:t xml:space="preserve"> 2. git add . </w:t>
+        <w:t xml:space="preserve"> 2. </w:t>
+      </w:r>
+      <w:proofErr w:type="spellStart"/>
+      <w:proofErr w:type="gramStart"/>
+      <w:r>
+        <w:rPr>
+          <w:rFonts w:ascii="Segoe UI" w:eastAsia="Times New Roman" w:hAnsi="Segoe UI" w:cs="Segoe UI"/>
+          <w:b/>
+          <w:bCs/>
+          <w:i/>
+          <w:iCs/>
+          <w:color w:val="0070C0"/>
+          <w:sz w:val="24"/>
+        </w:rPr>
+        <w:t>git</w:t>
+      </w:r>
+      <w:proofErr w:type="spellEnd"/>
+      <w:proofErr w:type="gramEnd"/>
+      <w:r>
+        <w:rPr>
+          <w:rFonts w:ascii="Segoe UI" w:eastAsia="Times New Roman" w:hAnsi="Segoe UI" w:cs="Segoe UI"/>
+          <w:b/>
+          <w:bCs/>
+          <w:i/>
+          <w:iCs/>
+          <w:color w:val="0070C0"/>
+          <w:sz w:val="24"/>
+        </w:rPr>
+        <w:t xml:space="preserve"> add . </w:t>
       </w:r>
       <w:r>
         <w:rPr>
@@ -875,7 +1253,35 @@
           <w:color w:val="0070C0"/>
           <w:sz w:val="24"/>
         </w:rPr>
-        <w:t xml:space="preserve"> 3. git status</w:t>
+        <w:t xml:space="preserve"> 3. </w:t>
+      </w:r>
+      <w:proofErr w:type="spellStart"/>
+      <w:proofErr w:type="gramStart"/>
+      <w:r>
+        <w:rPr>
+          <w:rFonts w:ascii="Segoe UI" w:eastAsia="Times New Roman" w:hAnsi="Segoe UI" w:cs="Segoe UI"/>
+          <w:b/>
+          <w:bCs/>
+          <w:i/>
+          <w:iCs/>
+          <w:color w:val="0070C0"/>
+          <w:sz w:val="24"/>
+        </w:rPr>
+        <w:t>git</w:t>
+      </w:r>
+      <w:proofErr w:type="spellEnd"/>
+      <w:proofErr w:type="gramEnd"/>
+      <w:r>
+        <w:rPr>
+          <w:rFonts w:ascii="Segoe UI" w:eastAsia="Times New Roman" w:hAnsi="Segoe UI" w:cs="Segoe UI"/>
+          <w:b/>
+          <w:bCs/>
+          <w:i/>
+          <w:iCs/>
+          <w:color w:val="0070C0"/>
+          <w:sz w:val="24"/>
+        </w:rPr>
+        <w:t xml:space="preserve"> status</w:t>
       </w:r>
     </w:p>
     <w:p>
@@ -902,21 +1308,7 @@
           <w:sz w:val="24"/>
         </w:rPr>
         <w:tab/>
-        <w:t>Shown exception (not ignored file is named</w:t>
-      </w:r>
-      <w:bookmarkStart w:id="0" w:name="_GoBack"/>
-      <w:bookmarkEnd w:id="0"/>
-      <w:r>
-        <w:rPr>
-          <w:rFonts w:ascii="Segoe UI" w:eastAsia="Times New Roman" w:hAnsi="Segoe UI" w:cs="Segoe UI"/>
-          <w:b/>
-          <w:bCs/>
-          <w:i/>
-          <w:iCs/>
-          <w:color w:val="0070C0"/>
-          <w:sz w:val="24"/>
-        </w:rPr>
-        <w:t xml:space="preserve">) </w:t>
+        <w:t xml:space="preserve">Shown exception (not ignored file is named) </w:t>
       </w:r>
     </w:p>
     <w:p/>

</xml_diff>